<commit_message>
update for latest content labs
</commit_message>
<xml_diff>
--- a/next-level-git-content-labs.docx
+++ b/next-level-git-content-labs.docx
@@ -1766,15 +1766,7 @@
         <w:t>”</w:t>
       </w:r>
       <w:r>
-        <w:t xml:space="preserve">  Git has now learned how to </w:t>
-      </w:r>
-      <w:proofErr w:type="gramStart"/>
-      <w:r>
-        <w:t>resolved</w:t>
-      </w:r>
-      <w:proofErr w:type="gramEnd"/>
-      <w:r>
-        <w:t xml:space="preserve"> this conflict in the future.  </w:t>
+        <w:t xml:space="preserve">  Git has now learned how to resolve this conflict in the future.  </w:t>
       </w:r>
     </w:p>
     <w:p>
@@ -4424,7 +4416,7 @@
             <w:sz w:val="24"/>
             <w:szCs w:val="24"/>
           </w:rPr>
-          <w:t>https://github.com/brentlaster/calc2</w:t>
+          <w:t>https://github.com/skillrepos/calc2</w:t>
         </w:r>
       </w:hyperlink>
     </w:p>
@@ -6095,6 +6087,20 @@
         <w:spacing w:before="0" w:beforeAutospacing="0" w:after="0" w:afterAutospacing="0"/>
         <w:ind w:left="1080" w:firstLine="360"/>
         <w:rPr>
+          <w:rFonts w:ascii="Consolas" w:hAnsi="Consolas" w:cs="Consolas"/>
+          <w:b/>
+          <w:bCs/>
+          <w:color w:val="201F1E"/>
+        </w:rPr>
+      </w:pPr>
+    </w:p>
+    <w:p>
+      <w:pPr>
+        <w:pStyle w:val="xmsonormal"/>
+        <w:shd w:val="clear" w:color="auto" w:fill="FFFFFF"/>
+        <w:spacing w:before="0" w:beforeAutospacing="0" w:after="0" w:afterAutospacing="0"/>
+        <w:ind w:left="1080" w:firstLine="360"/>
+        <w:rPr>
           <w:rFonts w:ascii="Calibri" w:hAnsi="Calibri" w:cs="Calibri"/>
           <w:color w:val="201F1E"/>
           <w:sz w:val="22"/>
@@ -6728,20 +6734,15 @@
     </w:p>
     <w:p>
       <w:pPr>
-        <w:ind w:left="1440"/>
-      </w:pPr>
-    </w:p>
-    <w:p>
-      <w:pPr>
-        <w:rPr>
-          <w:b/>
-        </w:rPr>
-      </w:pPr>
-      <w:r>
-        <w:rPr>
-          <w:b/>
-        </w:rPr>
-        <w:t>OPTIONAL/BONUS Lab 5</w:t>
+        <w:rPr>
+          <w:b/>
+        </w:rPr>
+      </w:pPr>
+      <w:r>
+        <w:rPr>
+          <w:b/>
+        </w:rPr>
+        <w:t>Lab 5</w:t>
       </w:r>
       <w:r>
         <w:rPr>
@@ -6926,7 +6927,6 @@
           <w:sz w:val="24"/>
           <w:szCs w:val="24"/>
         </w:rPr>
-        <w:lastRenderedPageBreak/>
         <w:t xml:space="preserve">$ echo "&lt;H1&gt;Running tests for </w:t>
       </w:r>
       <w:proofErr w:type="gramStart"/>
@@ -7276,6 +7276,36 @@
     </w:p>
     <w:p>
       <w:pPr>
+        <w:autoSpaceDE w:val="0"/>
+        <w:autoSpaceDN w:val="0"/>
+        <w:adjustRightInd w:val="0"/>
+        <w:spacing w:after="0" w:line="240" w:lineRule="auto"/>
+        <w:ind w:left="720"/>
+        <w:rPr>
+          <w:rFonts w:ascii="Consolas" w:hAnsi="Consolas" w:cs="Consolas"/>
+          <w:b/>
+          <w:sz w:val="24"/>
+          <w:szCs w:val="24"/>
+        </w:rPr>
+      </w:pPr>
+    </w:p>
+    <w:p>
+      <w:pPr>
+        <w:autoSpaceDE w:val="0"/>
+        <w:autoSpaceDN w:val="0"/>
+        <w:adjustRightInd w:val="0"/>
+        <w:spacing w:after="0" w:line="240" w:lineRule="auto"/>
+        <w:ind w:left="720"/>
+        <w:rPr>
+          <w:rFonts w:ascii="Consolas" w:hAnsi="Consolas" w:cs="Consolas"/>
+          <w:b/>
+          <w:sz w:val="24"/>
+          <w:szCs w:val="24"/>
+        </w:rPr>
+      </w:pPr>
+    </w:p>
+    <w:p>
+      <w:pPr>
         <w:pStyle w:val="ListParagraph"/>
         <w:spacing w:after="160" w:line="259" w:lineRule="auto"/>
         <w:ind w:left="0"/>
@@ -7303,8 +7333,12 @@
     </w:p>
     <w:p>
       <w:pPr>
-        <w:rPr>
-          <w:b/>
+        <w:ind w:left="720" w:firstLine="720"/>
+        <w:rPr>
+          <w:rFonts w:ascii="Consolas" w:hAnsi="Consolas" w:cs="Consolas"/>
+          <w:b/>
+          <w:sz w:val="24"/>
+          <w:szCs w:val="24"/>
         </w:rPr>
       </w:pPr>
     </w:p>
@@ -7389,81 +7423,88 @@
         <w:adjustRightInd w:val="0"/>
         <w:spacing w:after="0" w:line="240" w:lineRule="auto"/>
         <w:rPr>
+          <w:rFonts w:ascii="Consolas" w:hAnsi="Consolas" w:cs="Consolas"/>
+          <w:b/>
+          <w:sz w:val="24"/>
+          <w:szCs w:val="24"/>
+        </w:rPr>
+      </w:pPr>
+      <w:r>
+        <w:t xml:space="preserve"> </w:t>
+      </w:r>
+      <w:r>
+        <w:tab/>
+      </w:r>
+      <w:r>
+        <w:tab/>
+      </w:r>
+      <w:proofErr w:type="gramStart"/>
+      <w:r>
+        <w:rPr>
           <w:rFonts w:cstheme="minorHAnsi"/>
           <w:b/>
         </w:rPr>
-      </w:pPr>
-      <w:r>
-        <w:t xml:space="preserve"> </w:t>
-      </w:r>
-      <w:r>
-        <w:tab/>
-      </w:r>
-      <w:r>
-        <w:tab/>
-      </w:r>
-      <w:proofErr w:type="gramStart"/>
-      <w:r>
+        <w:t xml:space="preserve">$  </w:t>
+      </w:r>
+      <w:r>
+        <w:rPr>
+          <w:rFonts w:ascii="Consolas" w:hAnsi="Consolas" w:cs="Consolas"/>
+          <w:b/>
+          <w:sz w:val="24"/>
+          <w:szCs w:val="24"/>
+        </w:rPr>
+        <w:t>echo</w:t>
+      </w:r>
+      <w:proofErr w:type="gramEnd"/>
+      <w:r>
+        <w:rPr>
+          <w:rFonts w:ascii="Consolas" w:hAnsi="Consolas" w:cs="Consolas"/>
+          <w:b/>
+          <w:sz w:val="24"/>
+          <w:szCs w:val="24"/>
+        </w:rPr>
+        <w:t xml:space="preserve"> "div*.html   filter=</w:t>
+      </w:r>
+      <w:proofErr w:type="spellStart"/>
+      <w:r>
+        <w:rPr>
+          <w:rFonts w:ascii="Consolas" w:hAnsi="Consolas" w:cs="Consolas"/>
+          <w:b/>
+          <w:sz w:val="24"/>
+          <w:szCs w:val="24"/>
+        </w:rPr>
+        <w:t>insertDivisionABC</w:t>
+      </w:r>
+      <w:proofErr w:type="spellEnd"/>
+      <w:r>
+        <w:rPr>
+          <w:rFonts w:ascii="Consolas" w:hAnsi="Consolas" w:cs="Consolas"/>
+          <w:b/>
+          <w:sz w:val="24"/>
+          <w:szCs w:val="24"/>
+        </w:rPr>
+        <w:t>"  &gt;  .</w:t>
+      </w:r>
+      <w:proofErr w:type="spellStart"/>
+      <w:r>
+        <w:rPr>
+          <w:rFonts w:ascii="Consolas" w:hAnsi="Consolas" w:cs="Consolas"/>
+          <w:b/>
+          <w:sz w:val="24"/>
+          <w:szCs w:val="24"/>
+        </w:rPr>
+        <w:t>gitattributes</w:t>
+      </w:r>
+      <w:proofErr w:type="spellEnd"/>
+    </w:p>
+    <w:p>
+      <w:pPr>
+        <w:autoSpaceDE w:val="0"/>
+        <w:autoSpaceDN w:val="0"/>
+        <w:adjustRightInd w:val="0"/>
+        <w:spacing w:after="0" w:line="240" w:lineRule="auto"/>
         <w:rPr>
           <w:rFonts w:cstheme="minorHAnsi"/>
-          <w:b/>
-        </w:rPr>
-        <w:t xml:space="preserve">$  </w:t>
-      </w:r>
-      <w:r>
-        <w:rPr>
-          <w:rFonts w:ascii="Consolas" w:hAnsi="Consolas" w:cs="Consolas"/>
-          <w:b/>
-          <w:sz w:val="24"/>
-          <w:szCs w:val="24"/>
-        </w:rPr>
-        <w:t>echo</w:t>
-      </w:r>
-      <w:proofErr w:type="gramEnd"/>
-      <w:r>
-        <w:rPr>
-          <w:rFonts w:ascii="Consolas" w:hAnsi="Consolas" w:cs="Consolas"/>
-          <w:b/>
-          <w:sz w:val="24"/>
-          <w:szCs w:val="24"/>
-        </w:rPr>
-        <w:t xml:space="preserve"> "div*.html   filter=</w:t>
-      </w:r>
-      <w:proofErr w:type="spellStart"/>
-      <w:r>
-        <w:rPr>
-          <w:rFonts w:ascii="Consolas" w:hAnsi="Consolas" w:cs="Consolas"/>
-          <w:b/>
-          <w:sz w:val="24"/>
-          <w:szCs w:val="24"/>
-        </w:rPr>
-        <w:t>insertDivisionABC</w:t>
-      </w:r>
-      <w:proofErr w:type="spellEnd"/>
-      <w:r>
-        <w:rPr>
-          <w:rFonts w:ascii="Consolas" w:hAnsi="Consolas" w:cs="Consolas"/>
-          <w:b/>
-          <w:sz w:val="24"/>
-          <w:szCs w:val="24"/>
-        </w:rPr>
-        <w:t>"  &gt;  .</w:t>
-      </w:r>
-      <w:proofErr w:type="spellStart"/>
-      <w:r>
-        <w:rPr>
-          <w:rFonts w:ascii="Consolas" w:hAnsi="Consolas" w:cs="Consolas"/>
-          <w:b/>
-          <w:sz w:val="24"/>
-          <w:szCs w:val="24"/>
-        </w:rPr>
-        <w:t>gitattributes</w:t>
-      </w:r>
-      <w:proofErr w:type="spellEnd"/>
-    </w:p>
-    <w:p>
-      <w:pPr>
-        <w:rPr>
           <w:b/>
         </w:rPr>
       </w:pPr>
@@ -7796,7 +7837,7 @@
           <w:sz w:val="24"/>
           <w:szCs w:val="24"/>
         </w:rPr>
-        <w:t xml:space="preserve">$ </w:t>
+        <w:t>$ git show :</w:t>
       </w:r>
       <w:proofErr w:type="gramStart"/>
       <w:r>
@@ -7806,18 +7847,9 @@
           <w:sz w:val="24"/>
           <w:szCs w:val="24"/>
         </w:rPr>
-        <w:t>git  show</w:t>
+        <w:t>0:div_test_header.html</w:t>
       </w:r>
       <w:proofErr w:type="gramEnd"/>
-      <w:r>
-        <w:rPr>
-          <w:rFonts w:ascii="Consolas" w:hAnsi="Consolas" w:cs="Consolas"/>
-          <w:b/>
-          <w:sz w:val="24"/>
-          <w:szCs w:val="24"/>
-        </w:rPr>
-        <w:t xml:space="preserve">  :0:div_test_header.html</w:t>
-      </w:r>
     </w:p>
     <w:p>
       <w:pPr>
@@ -7836,7 +7868,7 @@
           <w:sz w:val="24"/>
           <w:szCs w:val="24"/>
         </w:rPr>
-        <w:t xml:space="preserve">$ </w:t>
+        <w:t>$ git show :</w:t>
       </w:r>
       <w:proofErr w:type="gramStart"/>
       <w:r>
@@ -7846,57 +7878,17 @@
           <w:sz w:val="24"/>
           <w:szCs w:val="24"/>
         </w:rPr>
-        <w:t>git  show</w:t>
+        <w:t>0:div_test_footer.html</w:t>
       </w:r>
       <w:proofErr w:type="gramEnd"/>
-      <w:r>
-        <w:rPr>
-          <w:rFonts w:ascii="Consolas" w:hAnsi="Consolas" w:cs="Consolas"/>
-          <w:b/>
-          <w:sz w:val="24"/>
-          <w:szCs w:val="24"/>
-        </w:rPr>
-        <w:t xml:space="preserve">  :0:div_test_footer.html</w:t>
-      </w:r>
     </w:p>
     <w:p/>
     <w:p>
       <w:r>
-        <w:t>Notice that the change to insert the division has been “cleaned” per the clean filter.</w:t>
-      </w:r>
-    </w:p>
-    <w:p/>
-    <w:p/>
-    <w:p/>
-    <w:p/>
-    <w:p/>
-    <w:p/>
-    <w:p/>
-    <w:p/>
-    <w:p/>
-    <w:p/>
-    <w:p/>
-    <w:p/>
-    <w:p/>
-    <w:p/>
-    <w:p/>
-    <w:p/>
-    <w:p/>
-    <w:p/>
-    <w:p/>
-    <w:p/>
-    <w:p/>
-    <w:p/>
-    <w:p/>
-    <w:p/>
-    <w:p>
-      <w:pPr>
-        <w:tabs>
-          <w:tab w:val="left" w:pos="4440"/>
-        </w:tabs>
-      </w:pPr>
-      <w:r>
-        <w:tab/>
+        <w:t>Notice that the change to insert the division has been “cleaned” per the clean filter</w:t>
+      </w:r>
+      <w:r>
+        <w:t>.</w:t>
       </w:r>
     </w:p>
     <w:sectPr>

</xml_diff>